<commit_message>
syncing changes to the to do list for the project
</commit_message>
<xml_diff>
--- a/Docs/FunctionAPP to do list.docx
+++ b/Docs/FunctionAPP to do list.docx
@@ -89,6 +89,19 @@
     <w:p>
       <w:r>
         <w:t>Complete function in PS via VScode. (Include JSON to XML conversion)</w:t>
+      </w:r>
+    </w:p>
+    <w:p>
+      <w:pPr>
+        <w:rPr>
+          <w:strike/>
+        </w:rPr>
+      </w:pPr>
+      <w:r>
+        <w:rPr>
+          <w:strike/>
+        </w:rPr>
+        <w:t>Create Testing Environment.</w:t>
       </w:r>
     </w:p>
     <w:p>
@@ -731,6 +744,7 @@
   <w:style w:type="character" w:default="1" w:styleId="DefaultParagraphFont">
     <w:name w:val="Default Paragraph Font"/>
     <w:uiPriority w:val="1"/>
+    <w:semiHidden/>
     <w:unhideWhenUsed/>
   </w:style>
   <w:style w:type="table" w:default="1" w:styleId="TableNormal">
@@ -1592,15 +1606,6 @@
 </file>
 
 <file path=customXml/item2.xml><?xml version="1.0" encoding="utf-8"?>
-<?mso-contentType ?>
-<FormTemplates xmlns="http://schemas.microsoft.com/sharepoint/v3/contenttype/forms">
-  <Display>DocumentLibraryForm</Display>
-  <Edit>DocumentLibraryForm</Edit>
-  <New>DocumentLibraryForm</New>
-</FormTemplates>
-</file>
-
-<file path=customXml/item3.xml><?xml version="1.0" encoding="utf-8"?>
 <p:properties xmlns:p="http://schemas.microsoft.com/office/2006/metadata/properties" xmlns:xsi="http://www.w3.org/2001/XMLSchema-instance" xmlns:pc="http://schemas.microsoft.com/office/infopath/2007/PartnerControls">
   <documentManagement>
     <TaxCatchAll xmlns="b98494d9-246a-42f7-9b0f-e4bbb463b761" xsi:nil="true"/>
@@ -1611,14 +1616,49 @@
 </p:properties>
 </file>
 
+<file path=customXml/item3.xml><?xml version="1.0" encoding="utf-8"?>
+<?mso-contentType ?>
+<FormTemplates xmlns="http://schemas.microsoft.com/sharepoint/v3/contenttype/forms">
+  <Display>DocumentLibraryForm</Display>
+  <Edit>DocumentLibraryForm</Edit>
+  <New>DocumentLibraryForm</New>
+</FormTemplates>
+</file>
+
 <file path=customXml/itemProps1.xml><?xml version="1.0" encoding="utf-8"?>
-<ds:datastoreItem xmlns:ds="http://schemas.openxmlformats.org/officeDocument/2006/customXml" ds:itemID="{386B824F-539D-462F-ACBD-64A6B04606E9}"/>
+<ds:datastoreItem xmlns:ds="http://schemas.openxmlformats.org/officeDocument/2006/customXml" ds:itemID="{386B824F-539D-462F-ACBD-64A6B04606E9}">
+  <ds:schemaRefs>
+    <ds:schemaRef ds:uri="http://schemas.microsoft.com/office/2006/metadata/contentType"/>
+    <ds:schemaRef ds:uri="http://schemas.microsoft.com/office/2006/metadata/properties/metaAttributes"/>
+    <ds:schemaRef ds:uri="http://www.w3.org/2001/XMLSchema"/>
+    <ds:schemaRef ds:uri="http://schemas.microsoft.com/office/2006/metadata/properties"/>
+    <ds:schemaRef ds:uri="e682cc27-0973-4325-98b2-4911f5604267"/>
+    <ds:schemaRef ds:uri="b98494d9-246a-42f7-9b0f-e4bbb463b761"/>
+    <ds:schemaRef ds:uri="http://schemas.microsoft.com/office/2006/documentManagement/types"/>
+    <ds:schemaRef ds:uri="http://schemas.microsoft.com/office/infopath/2007/PartnerControls"/>
+    <ds:schemaRef ds:uri="http://schemas.openxmlformats.org/package/2006/metadata/core-properties"/>
+    <ds:schemaRef ds:uri="http://purl.org/dc/elements/1.1/"/>
+    <ds:schemaRef ds:uri="http://purl.org/dc/terms/"/>
+    <ds:schemaRef ds:uri="http://schemas.microsoft.com/internal/obd"/>
+  </ds:schemaRefs>
+</ds:datastoreItem>
 </file>
 
 <file path=customXml/itemProps2.xml><?xml version="1.0" encoding="utf-8"?>
-<ds:datastoreItem xmlns:ds="http://schemas.openxmlformats.org/officeDocument/2006/customXml" ds:itemID="{471567B8-6368-4DC3-B0AD-0726E284C395}"/>
+<ds:datastoreItem xmlns:ds="http://schemas.openxmlformats.org/officeDocument/2006/customXml" ds:itemID="{06E49B5B-90C7-456B-8C8D-4AACABF87F59}">
+  <ds:schemaRefs>
+    <ds:schemaRef ds:uri="http://schemas.microsoft.com/office/2006/metadata/properties"/>
+    <ds:schemaRef ds:uri="http://schemas.microsoft.com/office/infopath/2007/PartnerControls"/>
+    <ds:schemaRef ds:uri="b98494d9-246a-42f7-9b0f-e4bbb463b761"/>
+    <ds:schemaRef ds:uri="e682cc27-0973-4325-98b2-4911f5604267"/>
+  </ds:schemaRefs>
+</ds:datastoreItem>
 </file>
 
 <file path=customXml/itemProps3.xml><?xml version="1.0" encoding="utf-8"?>
-<ds:datastoreItem xmlns:ds="http://schemas.openxmlformats.org/officeDocument/2006/customXml" ds:itemID="{06E49B5B-90C7-456B-8C8D-4AACABF87F59}"/>
+<ds:datastoreItem xmlns:ds="http://schemas.openxmlformats.org/officeDocument/2006/customXml" ds:itemID="{471567B8-6368-4DC3-B0AD-0726E284C395}">
+  <ds:schemaRefs>
+    <ds:schemaRef ds:uri="http://schemas.microsoft.com/sharepoint/v3/contenttype/forms"/>
+  </ds:schemaRefs>
+</ds:datastoreItem>
 </file>
</xml_diff>